<commit_message>
0930 update start policy 2 and save policy 1
</commit_message>
<xml_diff>
--- a/论文初稿.docx
+++ b/论文初稿.docx
@@ -6,12 +6,20 @@
       <w:pPr>
         <w:rPr>
           <w:rFonts w:hint="eastAsia"/>
-          <w:lang w:val="en-US" w:eastAsia="zh-CN"/>
-        </w:rPr>
-      </w:pPr>
-      <w:r>
-        <w:rPr>
-          <w:rFonts w:hint="eastAsia"/>
+          <w:b/>
+          <w:bCs/>
+          <w:sz w:val="28"/>
+          <w:szCs w:val="36"/>
+          <w:lang w:val="en-US" w:eastAsia="zh-CN"/>
+        </w:rPr>
+      </w:pPr>
+      <w:r>
+        <w:rPr>
+          <w:rFonts w:hint="eastAsia"/>
+          <w:b/>
+          <w:bCs/>
+          <w:sz w:val="28"/>
+          <w:szCs w:val="36"/>
           <w:lang w:val="en-US" w:eastAsia="zh-CN"/>
         </w:rPr>
         <w:t>Abstract</w:t>
@@ -28,16 +36,70 @@
     <w:p>
       <w:pPr>
         <w:rPr>
-          <w:rFonts w:hint="eastAsia"/>
-          <w:lang w:val="en-US" w:eastAsia="zh-CN"/>
-        </w:rPr>
-      </w:pPr>
-      <w:r>
-        <w:rPr>
-          <w:rFonts w:hint="eastAsia"/>
-          <w:lang w:val="en-US" w:eastAsia="zh-CN"/>
-        </w:rPr>
-        <w:t>随着硬件的专门化，计算核心的增幅远高于内存，一些计算密集型的操作也受到内存延迟的影响，再结合上其前后的其他内存密集型操作，多个计算密集型算子之间的融合内核变的受关注起来。典型例子就是flash attention。单独看矩阵乘法是计算受限的，而其特殊的尺寸和其中的softmax操作，使得GEMM的融合变得相当有价值。然而这种实现却没有被推广到更多GEMM的场景下，如QKV-生成，attention后的concat，以及FFN。之前没有实现的主要困难在于不同block间的数据交换只能通过global memory，而DSM的出现能够很好的缓解这个问题。此外，Block可以互通的场景也进一步扩展了WASP的概念，以往的WASP是不同warp不同的工作，而当不同block做不同工作时，数据只能通过global交换，这限制了可能的收益。</w:t>
+          <w:rFonts w:hint="default"/>
+          <w:lang w:val="en-US" w:eastAsia="zh-CN"/>
+        </w:rPr>
+      </w:pPr>
+    </w:p>
+    <w:p>
+      <w:pPr>
+        <w:rPr>
+          <w:rFonts w:hint="default"/>
+          <w:lang w:val="en-US" w:eastAsia="zh-CN"/>
+        </w:rPr>
+      </w:pPr>
+      <w:r>
+        <w:rPr>
+          <w:rFonts w:hint="default"/>
+          <w:lang w:val="en-US" w:eastAsia="zh-CN"/>
+        </w:rPr>
+        <w:t>1. Compute-intensive Operators Fusion 在NN中出现次数很多，但是现在fusion做的不好（存在功能性约束，和有的shape下性能不如unfused kernel）</w:t>
+      </w:r>
+    </w:p>
+    <w:p>
+      <w:pPr>
+        <w:rPr>
+          <w:rFonts w:hint="default"/>
+          <w:lang w:val="en-US" w:eastAsia="zh-CN"/>
+        </w:rPr>
+      </w:pPr>
+      <w:r>
+        <w:rPr>
+          <w:rFonts w:hint="default"/>
+          <w:lang w:val="en-US" w:eastAsia="zh-CN"/>
+        </w:rPr>
+        <w:t>2. Hopper Arch 作为新的GPU arch，带来了新的hardware feature，包括不限于XX/XX/XX（你用上了什么提什么），这些feature目前被现有的自动优化和编译框架所忽略</w:t>
+      </w:r>
+    </w:p>
+    <w:p>
+      <w:pPr>
+        <w:rPr>
+          <w:rFonts w:hint="default"/>
+          <w:lang w:val="en-US" w:eastAsia="zh-CN"/>
+        </w:rPr>
+      </w:pPr>
+    </w:p>
+    <w:p>
+      <w:pPr>
+        <w:rPr>
+          <w:rFonts w:hint="default"/>
+          <w:lang w:val="en-US" w:eastAsia="zh-CN"/>
+        </w:rPr>
+      </w:pPr>
+    </w:p>
+    <w:p>
+      <w:pPr>
+        <w:rPr>
+          <w:rFonts w:hint="eastAsia"/>
+          <w:lang w:val="en-US" w:eastAsia="zh-CN"/>
+        </w:rPr>
+      </w:pPr>
+      <w:r>
+        <w:rPr>
+          <w:rFonts w:hint="eastAsia"/>
+          <w:lang w:val="en-US" w:eastAsia="zh-CN"/>
+        </w:rPr>
+        <w:t>随着硬件的专门化，计算核心的增幅远高于内存，一些计算密集型的操作也受到内存延迟的影响，再结合上其前后的其他内存密集型操作，多个计算密集型算子之间的融合内核变的受关注起来。Cutlass-b2b和flash attention是两种GEMM融合方案，但是都严格限制了GEMM的尺寸。近些年来的新趋势：芯片互联技术，可以有效缓解对GEMM尺寸的限制。例如hopper的DSMEM，允许每个核心直接访问其他核心的scratch pad。然而当前的DL编译器和自动优化代码库没有能很好的利用这个性能。</w:t>
       </w:r>
     </w:p>
     <w:p>
@@ -78,23 +140,91 @@
           <w:lang w:val="en-US" w:eastAsia="zh-CN"/>
         </w:rPr>
       </w:pPr>
-      <w:r>
-        <w:rPr>
-          <w:rFonts w:hint="eastAsia"/>
-          <w:lang w:val="en-US" w:eastAsia="zh-CN"/>
-        </w:rPr>
-        <w:t>Discussion</w:t>
-      </w:r>
-    </w:p>
-    <w:p>
-      <w:pPr>
-        <w:rPr>
-          <w:rFonts w:hint="default"/>
-          <w:lang w:val="en-US" w:eastAsia="zh-CN"/>
-        </w:rPr>
-      </w:pPr>
-      <w:bookmarkStart w:id="0" w:name="_GoBack"/>
-      <w:bookmarkEnd w:id="0"/>
+    </w:p>
+    <w:p>
+      <w:pPr>
+        <w:rPr>
+          <w:rFonts w:hint="eastAsia"/>
+          <w:b/>
+          <w:bCs/>
+          <w:sz w:val="28"/>
+          <w:szCs w:val="36"/>
+          <w:lang w:val="en-US" w:eastAsia="zh-CN"/>
+        </w:rPr>
+      </w:pPr>
+      <w:r>
+        <w:rPr>
+          <w:rFonts w:hint="eastAsia"/>
+          <w:b/>
+          <w:bCs/>
+          <w:sz w:val="28"/>
+          <w:szCs w:val="36"/>
+          <w:lang w:val="en-US" w:eastAsia="zh-CN"/>
+        </w:rPr>
+        <w:t>Introduction</w:t>
+      </w:r>
+    </w:p>
+    <w:p>
+      <w:pPr>
+        <w:rPr>
+          <w:rFonts w:hint="eastAsia"/>
+          <w:lang w:val="en-US" w:eastAsia="zh-CN"/>
+        </w:rPr>
+      </w:pPr>
+    </w:p>
+    <w:p>
+      <w:pPr>
+        <w:rPr>
+          <w:rFonts w:hint="eastAsia"/>
+          <w:lang w:val="en-US" w:eastAsia="zh-CN"/>
+        </w:rPr>
+      </w:pPr>
+      <w:r>
+        <w:rPr>
+          <w:rFonts w:hint="eastAsia"/>
+          <w:lang w:val="en-US" w:eastAsia="zh-CN"/>
+        </w:rPr>
+        <w:t>典型例子就是flash attention。单独看矩阵乘法是计算受限的，而其特殊的尺寸和其中的softmax操作，使得GEMM的融合变得相当有价值。然而这种实现却没有被推广到更多GEMM的场景下，如QKV-生成，attention后的concat，以及FFN。针对两个GEMM的融合而言，cutlass的b2b方案约束MNKT的N和T都要小于256，而FA则是限制T要小于256。这使得很多场景无法实现GEMM融合。之前没有实现的主要困难在于不同block间的数据交换只能通过global memory，而DSM的出现能够很好的缓解这个问题。此外，Block可以互通的场景也进一步扩展了WASP的概念，以往的WASP是不同warp不同的工作，而当不同block做不同工作时，数据只能通过global交换，这限制了可能的收益。</w:t>
+      </w:r>
+    </w:p>
+    <w:p>
+      <w:pPr>
+        <w:rPr>
+          <w:rFonts w:hint="default"/>
+          <w:lang w:val="en-US" w:eastAsia="zh-CN"/>
+        </w:rPr>
+      </w:pPr>
+    </w:p>
+    <w:p>
+      <w:pPr>
+        <w:rPr>
+          <w:rFonts w:hint="eastAsia"/>
+          <w:lang w:val="en-US" w:eastAsia="zh-CN"/>
+        </w:rPr>
+      </w:pPr>
+    </w:p>
+    <w:p>
+      <w:pPr>
+        <w:rPr>
+          <w:rFonts w:hint="default"/>
+          <w:b/>
+          <w:bCs/>
+          <w:sz w:val="28"/>
+          <w:szCs w:val="36"/>
+          <w:lang w:val="en-US" w:eastAsia="zh-CN"/>
+        </w:rPr>
+      </w:pPr>
+      <w:r>
+        <w:rPr>
+          <w:rFonts w:hint="eastAsia"/>
+          <w:b/>
+          <w:bCs/>
+          <w:sz w:val="28"/>
+          <w:szCs w:val="36"/>
+          <w:lang w:val="en-US" w:eastAsia="zh-CN"/>
+        </w:rPr>
+        <w:t>Design</w:t>
+      </w:r>
     </w:p>
     <w:p>
       <w:pPr>
@@ -194,8 +324,46 @@
           <w:rFonts w:hint="eastAsia"/>
           <w:lang w:val="en-US" w:eastAsia="zh-CN"/>
         </w:rPr>
-        <w:t>比如策略1就是，cluster负责GEMM0的一行，和GEMM1的一块，然后MNKT中只有N发生了数据交换。（也可以增加M）。但是考虑到我们不希望在GEMM1的一行里安排多个block，所以T维度就不发生数据交换。</w:t>
-      </w:r>
+        <w:t>比如策略1就是，cluster负责GEMM0的一行，和GEMM1的一块，然后MNKT中N发生了数据交换。（也可以增加M）。但是考虑到我们不希望在GEMM1的一行里安排多个block，所以T维度就不发生数据交换。N维度在GEMM0计算的部分也有数据交换。（对B矩阵的读取上）-----&gt;考虑到这个，那么表示就不能混合为MNKT。应该写成：</w:t>
+      </w:r>
+    </w:p>
+    <w:p>
+      <w:pPr>
+        <w:rPr>
+          <w:rFonts w:hint="default"/>
+          <w:lang w:val="en-US" w:eastAsia="zh-CN"/>
+        </w:rPr>
+      </w:pPr>
+      <w:r>
+        <w:rPr>
+          <w:rFonts w:hint="eastAsia"/>
+          <w:lang w:val="en-US" w:eastAsia="zh-CN"/>
+        </w:rPr>
+        <w:t>GEMM0: MNK，M可以有，N有，K无。一个cluster算一行</w:t>
+      </w:r>
+    </w:p>
+    <w:p>
+      <w:pPr>
+        <w:rPr>
+          <w:rFonts w:hint="default"/>
+          <w:lang w:val="en-US" w:eastAsia="zh-CN"/>
+        </w:rPr>
+      </w:pPr>
+      <w:r>
+        <w:rPr>
+          <w:rFonts w:hint="eastAsia"/>
+          <w:lang w:val="en-US" w:eastAsia="zh-CN"/>
+        </w:rPr>
+        <w:t>GEMM1:MTN，M可以有，T无，N有。一个cluster算一块</w:t>
+      </w:r>
+    </w:p>
+    <w:p>
+      <w:pPr>
+        <w:rPr>
+          <w:rFonts w:hint="default"/>
+          <w:lang w:val="en-US" w:eastAsia="zh-CN"/>
+        </w:rPr>
+      </w:pPr>
     </w:p>
     <w:p>
       <w:pPr>
@@ -227,6 +395,60 @@
           <w:lang w:val="en-US" w:eastAsia="zh-CN"/>
         </w:rPr>
       </w:pPr>
+      <w:r>
+        <w:rPr>
+          <w:rFonts w:hint="eastAsia"/>
+          <w:lang w:val="en-US" w:eastAsia="zh-CN"/>
+        </w:rPr>
+        <w:t>GEMM0: MNK，M可以有，N有，K无。一个cluster算一行</w:t>
+      </w:r>
+    </w:p>
+    <w:p>
+      <w:pPr>
+        <w:rPr>
+          <w:rFonts w:hint="default"/>
+          <w:lang w:val="en-US" w:eastAsia="zh-CN"/>
+        </w:rPr>
+      </w:pPr>
+      <w:r>
+        <w:rPr>
+          <w:rFonts w:hint="eastAsia"/>
+          <w:lang w:val="en-US" w:eastAsia="zh-CN"/>
+        </w:rPr>
+        <w:t>GEMM1:MTN，M可以有，T有，N无。一个cluster算一行</w:t>
+      </w:r>
+    </w:p>
+    <w:p>
+      <w:pPr>
+        <w:rPr>
+          <w:rFonts w:hint="default"/>
+          <w:lang w:val="en-US" w:eastAsia="zh-CN"/>
+        </w:rPr>
+      </w:pPr>
+    </w:p>
+    <w:p>
+      <w:pPr>
+        <w:rPr>
+          <w:rFonts w:hint="default"/>
+          <w:lang w:val="en-US" w:eastAsia="zh-CN"/>
+        </w:rPr>
+      </w:pPr>
+    </w:p>
+    <w:p>
+      <w:pPr>
+        <w:rPr>
+          <w:rFonts w:hint="default"/>
+          <w:lang w:val="en-US" w:eastAsia="zh-CN"/>
+        </w:rPr>
+      </w:pPr>
+    </w:p>
+    <w:p>
+      <w:pPr>
+        <w:rPr>
+          <w:rFonts w:hint="default"/>
+          <w:lang w:val="en-US" w:eastAsia="zh-CN"/>
+        </w:rPr>
+      </w:pPr>
     </w:p>
     <w:p>
       <w:pPr>
@@ -242,6 +464,331 @@
         </w:rPr>
         <w:t>策略3就是，cluster部分负责GEMM0的一行，部分GEMM1的一行。如果GEMM1分配了多个block，也可以在T上发生数据交换。</w:t>
       </w:r>
+    </w:p>
+    <w:p>
+      <w:pPr>
+        <w:rPr>
+          <w:rFonts w:hint="default"/>
+          <w:lang w:val="en-US" w:eastAsia="zh-CN"/>
+        </w:rPr>
+      </w:pPr>
+      <w:r>
+        <w:rPr>
+          <w:rFonts w:hint="eastAsia"/>
+          <w:lang w:val="en-US" w:eastAsia="zh-CN"/>
+        </w:rPr>
+        <w:t>GEMM0: MNK，M可以有，N有，K无。一个cluster的部分算一行</w:t>
+      </w:r>
+    </w:p>
+    <w:p>
+      <w:pPr>
+        <w:rPr>
+          <w:rFonts w:hint="default"/>
+          <w:lang w:val="en-US" w:eastAsia="zh-CN"/>
+        </w:rPr>
+      </w:pPr>
+      <w:r>
+        <w:rPr>
+          <w:rFonts w:hint="eastAsia"/>
+          <w:lang w:val="en-US" w:eastAsia="zh-CN"/>
+        </w:rPr>
+        <w:t>GEMM1:MTN，M可以有，T可以有，N有。一个cluster的另一部分算一行</w:t>
+      </w:r>
+    </w:p>
+    <w:p>
+      <w:pPr>
+        <w:rPr>
+          <w:rFonts w:hint="default"/>
+          <w:lang w:val="en-US" w:eastAsia="zh-CN"/>
+        </w:rPr>
+      </w:pPr>
+    </w:p>
+    <w:p>
+      <w:pPr>
+        <w:rPr>
+          <w:rFonts w:hint="eastAsia"/>
+          <w:lang w:val="en-US" w:eastAsia="zh-CN"/>
+        </w:rPr>
+      </w:pPr>
+    </w:p>
+    <w:p>
+      <w:pPr>
+        <w:numPr>
+          <w:ilvl w:val="0"/>
+          <w:numId w:val="1"/>
+        </w:numPr>
+        <w:ind w:left="420" w:leftChars="0" w:hanging="420" w:firstLineChars="0"/>
+        <w:rPr>
+          <w:rFonts w:hint="eastAsia"/>
+          <w:lang w:val="en-US" w:eastAsia="zh-CN"/>
+        </w:rPr>
+      </w:pPr>
+      <w:r>
+        <w:rPr>
+          <w:rFonts w:hint="eastAsia"/>
+          <w:lang w:val="en-US" w:eastAsia="zh-CN"/>
+        </w:rPr>
+        <w:t>三种融合的策略</w:t>
+      </w:r>
+    </w:p>
+    <w:p>
+      <w:r>
+        <w:drawing>
+          <wp:inline distT="0" distB="0" distL="114300" distR="114300">
+            <wp:extent cx="1508760" cy="1678940"/>
+            <wp:effectExtent l="0" t="0" r="0" b="12700"/>
+            <wp:docPr id="1" name="图片 1"/>
+            <wp:cNvGraphicFramePr>
+              <a:graphicFrameLocks xmlns:a="http://schemas.openxmlformats.org/drawingml/2006/main" noChangeAspect="1"/>
+            </wp:cNvGraphicFramePr>
+            <a:graphic xmlns:a="http://schemas.openxmlformats.org/drawingml/2006/main">
+              <a:graphicData uri="http://schemas.openxmlformats.org/drawingml/2006/picture">
+                <pic:pic xmlns:pic="http://schemas.openxmlformats.org/drawingml/2006/picture">
+                  <pic:nvPicPr>
+                    <pic:cNvPr id="1" name="图片 1"/>
+                    <pic:cNvPicPr>
+                      <a:picLocks noChangeAspect="1"/>
+                    </pic:cNvPicPr>
+                  </pic:nvPicPr>
+                  <pic:blipFill>
+                    <a:blip r:embed="rId4"/>
+                    <a:stretch>
+                      <a:fillRect/>
+                    </a:stretch>
+                  </pic:blipFill>
+                  <pic:spPr>
+                    <a:xfrm>
+                      <a:off x="0" y="0"/>
+                      <a:ext cx="1508760" cy="1678940"/>
+                    </a:xfrm>
+                    <a:prstGeom prst="rect">
+                      <a:avLst/>
+                    </a:prstGeom>
+                    <a:noFill/>
+                    <a:ln>
+                      <a:noFill/>
+                    </a:ln>
+                  </pic:spPr>
+                </pic:pic>
+              </a:graphicData>
+            </a:graphic>
+          </wp:inline>
+        </w:drawing>
+      </w:r>
+    </w:p>
+    <w:p>
+      <w:pPr>
+        <w:rPr>
+          <w:rFonts w:hint="default" w:eastAsiaTheme="minorEastAsia"/>
+          <w:lang w:val="en-US" w:eastAsia="zh-CN"/>
+        </w:rPr>
+      </w:pPr>
+      <w:r>
+        <w:rPr>
+          <w:rFonts w:hint="eastAsia"/>
+          <w:lang w:val="en-US" w:eastAsia="zh-CN"/>
+        </w:rPr>
+        <w:t>策略1，一个cluster先负责C矩阵的一行，然后借助本地的SMEM的C的结果，计算E的一个块。多个block计算完结果后执行reduce，然后存回global。接着再利用相同的C的结果，计算下一个E的块。这样的好处是能够充分利用C的中间结果，但是对E的后续的列需要串行，（反之则是不同block原子累加，更慢）。这使得其仅在C的block数目足以填满SM的情况下是较好的策略。此外，计算结束后，每个block并不持有E矩阵的一整行的不同block，这对后续融合造成了困难。注意，计算C的时候，存在N维度的数据交换。</w:t>
+      </w:r>
+    </w:p>
+    <w:p>
+      <w:r>
+        <w:drawing>
+          <wp:inline distT="0" distB="0" distL="114300" distR="114300">
+            <wp:extent cx="3754120" cy="2078990"/>
+            <wp:effectExtent l="0" t="0" r="10160" b="8890"/>
+            <wp:docPr id="2" name="图片 2"/>
+            <wp:cNvGraphicFramePr>
+              <a:graphicFrameLocks xmlns:a="http://schemas.openxmlformats.org/drawingml/2006/main" noChangeAspect="1"/>
+            </wp:cNvGraphicFramePr>
+            <a:graphic xmlns:a="http://schemas.openxmlformats.org/drawingml/2006/main">
+              <a:graphicData uri="http://schemas.openxmlformats.org/drawingml/2006/picture">
+                <pic:pic xmlns:pic="http://schemas.openxmlformats.org/drawingml/2006/picture">
+                  <pic:nvPicPr>
+                    <pic:cNvPr id="2" name="图片 2"/>
+                    <pic:cNvPicPr>
+                      <a:picLocks noChangeAspect="1"/>
+                    </pic:cNvPicPr>
+                  </pic:nvPicPr>
+                  <pic:blipFill>
+                    <a:blip r:embed="rId5"/>
+                    <a:stretch>
+                      <a:fillRect/>
+                    </a:stretch>
+                  </pic:blipFill>
+                  <pic:spPr>
+                    <a:xfrm>
+                      <a:off x="0" y="0"/>
+                      <a:ext cx="3754120" cy="2078990"/>
+                    </a:xfrm>
+                    <a:prstGeom prst="rect">
+                      <a:avLst/>
+                    </a:prstGeom>
+                    <a:noFill/>
+                    <a:ln>
+                      <a:noFill/>
+                    </a:ln>
+                  </pic:spPr>
+                </pic:pic>
+              </a:graphicData>
+            </a:graphic>
+          </wp:inline>
+        </w:drawing>
+      </w:r>
+    </w:p>
+    <w:p>
+      <w:pPr>
+        <w:rPr>
+          <w:rFonts w:hint="default"/>
+          <w:lang w:val="en-US" w:eastAsia="zh-CN"/>
+        </w:rPr>
+      </w:pPr>
+      <w:r>
+        <w:rPr>
+          <w:rFonts w:hint="eastAsia"/>
+          <w:lang w:val="en-US" w:eastAsia="zh-CN"/>
+        </w:rPr>
+        <w:t>策略2，一个cluster先负责C的一行，然后计算E的一行。每次计算都需要对block间交换C的值。此时数据交换发生在T维度，而N维度上不再需要跨block累加，直接在本block内就足够了。这种计算方式在每轮计算时都要交换所有C的值。虽然最后计算得到的E也更多，不过这可能会引入更大的cluster.sync的开销。但是这种方式有利于后续进一步的融合，因为每个block都持有自己unique的值。</w:t>
+      </w:r>
+    </w:p>
+    <w:p>
+      <w:pPr>
+        <w:rPr>
+          <w:rFonts w:hint="default"/>
+          <w:lang w:val="en-US" w:eastAsia="zh-CN"/>
+        </w:rPr>
+      </w:pPr>
+    </w:p>
+    <w:p>
+      <w:r>
+        <w:drawing>
+          <wp:inline distT="0" distB="0" distL="114300" distR="114300">
+            <wp:extent cx="2887980" cy="1979930"/>
+            <wp:effectExtent l="0" t="0" r="7620" b="1270"/>
+            <wp:docPr id="3" name="图片 3"/>
+            <wp:cNvGraphicFramePr>
+              <a:graphicFrameLocks xmlns:a="http://schemas.openxmlformats.org/drawingml/2006/main" noChangeAspect="1"/>
+            </wp:cNvGraphicFramePr>
+            <a:graphic xmlns:a="http://schemas.openxmlformats.org/drawingml/2006/main">
+              <a:graphicData uri="http://schemas.openxmlformats.org/drawingml/2006/picture">
+                <pic:pic xmlns:pic="http://schemas.openxmlformats.org/drawingml/2006/picture">
+                  <pic:nvPicPr>
+                    <pic:cNvPr id="3" name="图片 3"/>
+                    <pic:cNvPicPr>
+                      <a:picLocks noChangeAspect="1"/>
+                    </pic:cNvPicPr>
+                  </pic:nvPicPr>
+                  <pic:blipFill>
+                    <a:blip r:embed="rId6"/>
+                    <a:stretch>
+                      <a:fillRect/>
+                    </a:stretch>
+                  </pic:blipFill>
+                  <pic:spPr>
+                    <a:xfrm>
+                      <a:off x="0" y="0"/>
+                      <a:ext cx="2887980" cy="1979930"/>
+                    </a:xfrm>
+                    <a:prstGeom prst="rect">
+                      <a:avLst/>
+                    </a:prstGeom>
+                    <a:noFill/>
+                    <a:ln>
+                      <a:noFill/>
+                    </a:ln>
+                  </pic:spPr>
+                </pic:pic>
+              </a:graphicData>
+            </a:graphic>
+          </wp:inline>
+        </w:drawing>
+      </w:r>
+    </w:p>
+    <w:p>
+      <w:pPr>
+        <w:rPr>
+          <w:rFonts w:hint="default"/>
+          <w:lang w:val="en-US" w:eastAsia="zh-CN"/>
+        </w:rPr>
+      </w:pPr>
+      <w:r>
+        <w:rPr>
+          <w:rFonts w:hint="eastAsia"/>
+          <w:lang w:val="en-US" w:eastAsia="zh-CN"/>
+        </w:rPr>
+        <w:t>策略3，一个cluster的一部分block先算C的一行，然后另一部分block去计算E，如上图，可以给C分配2个block，给E分配6个block，这6个block既需要左右交换来自C的值，也需要上下做reduce来加回global。那么对GEMM1就存在T维度，N维度的数据交换。对GEMM0则是有N维度的交换。这样的好处是能调整C和E的block的数目，能更精细的调整数据传输和计算的重叠，类似与WASP，不过扩展了概念到block间。要是以后能够支持不同block的寄存器/SMEM/线程资源不同就更好了。</w:t>
+      </w:r>
+    </w:p>
+    <w:p>
+      <w:pPr>
+        <w:rPr>
+          <w:rFonts w:hint="eastAsia"/>
+          <w:lang w:val="en-US" w:eastAsia="zh-CN"/>
+        </w:rPr>
+      </w:pPr>
+    </w:p>
+    <w:p>
+      <w:pPr>
+        <w:rPr>
+          <w:rFonts w:hint="default"/>
+          <w:lang w:val="en-US" w:eastAsia="zh-CN"/>
+        </w:rPr>
+      </w:pPr>
+      <w:r>
+        <w:rPr>
+          <w:rFonts w:hint="eastAsia"/>
+          <w:lang w:val="en-US" w:eastAsia="zh-CN"/>
+        </w:rPr>
+        <w:t>所以上述讨论论证了，我们可以通过确定两个GEMM的各个维度是否有数据交换，以及cluster负责执行哪部分任务来确定具体的算法。或者说cluster具体执行哪部分任务也是根据数据交换与否来相应确定下来的。因为我们知道，在cluster的情况下，N和K至少有一个维度需要有数据交换。（所以上述三种就表示完全了所有可能性。）</w:t>
+      </w:r>
+    </w:p>
+    <w:p>
+      <w:pPr>
+        <w:rPr>
+          <w:rFonts w:hint="default"/>
+          <w:lang w:val="en-US" w:eastAsia="zh-CN"/>
+        </w:rPr>
+      </w:pPr>
+    </w:p>
+    <w:p>
+      <w:pPr>
+        <w:rPr>
+          <w:rFonts w:hint="eastAsia"/>
+          <w:b/>
+          <w:bCs/>
+          <w:sz w:val="28"/>
+          <w:szCs w:val="36"/>
+          <w:lang w:val="en-US" w:eastAsia="zh-CN"/>
+        </w:rPr>
+      </w:pPr>
+      <w:r>
+        <w:rPr>
+          <w:rFonts w:hint="eastAsia"/>
+          <w:b/>
+          <w:bCs/>
+          <w:sz w:val="28"/>
+          <w:szCs w:val="36"/>
+          <w:lang w:val="en-US" w:eastAsia="zh-CN"/>
+        </w:rPr>
+        <w:t>Comparison</w:t>
+      </w:r>
+    </w:p>
+    <w:p>
+      <w:pPr>
+        <w:rPr>
+          <w:rFonts w:hint="default"/>
+          <w:lang w:val="en-US" w:eastAsia="zh-CN"/>
+        </w:rPr>
+      </w:pPr>
+      <w:r>
+        <w:rPr>
+          <w:rFonts w:hint="eastAsia"/>
+          <w:lang w:val="en-US" w:eastAsia="zh-CN"/>
+        </w:rPr>
+        <w:t>和T10相比，它关注的是单个算子内数据是如何旋转交换的。但是这一点也可以用寄存器直接ld，或者包括TMA-reduce/multicast也可以执行ring通信所需的加速（还没人测过这三种哪个更快）。本文关注的点是多算子场景下的数据交换需求，这自然会需要用到单个维度下数据如何交换，可以用T10的方法，不过也可以用刚才提的其他方法。</w:t>
+      </w:r>
+      <w:bookmarkStart w:id="0" w:name="_GoBack"/>
+      <w:bookmarkEnd w:id="0"/>
     </w:p>
     <w:p>
       <w:pPr>

</xml_diff>